<commit_message>
created a new script gameOverDescriptiveText which gives the data to the UI in the gameover screen to display the percentage and grade letter to the user. Fully functional
</commit_message>
<xml_diff>
--- a/COOPproject/Design Documentation.docx
+++ b/COOPproject/Design Documentation.docx
@@ -42,7 +42,32 @@
         <w:rPr>
           <w:lang w:val="en-CA"/>
         </w:rPr>
-        <w:t>The goal of the game is to get the correct answer to the math question. If the player gets the correct question, they will get their energy point increase by one and the jump token by one.</w:t>
+        <w:t>The goal of the game is to get the correct answer to the math question</w:t>
+      </w:r>
+      <w:r>
+        <w:rPr>
+          <w:lang w:val="en-CA"/>
+        </w:rPr>
+        <w:t>s</w:t>
+      </w:r>
+      <w:r>
+        <w:rPr>
+          <w:lang w:val="en-CA"/>
+        </w:rPr>
+        <w:t xml:space="preserve">. If the player gets the correct question, they will get their </w:t>
+      </w:r>
+      <w:r>
+        <w:rPr>
+          <w:strike/>
+          <w:lang w:val="en-CA"/>
+        </w:rPr>
+        <w:t>energy point increase by one</w:t>
+      </w:r>
+      <w:r>
+        <w:rPr>
+          <w:lang w:val="en-CA"/>
+        </w:rPr>
+        <w:t xml:space="preserve"> and the jump token by one.</w:t>
       </w:r>
     </w:p>
     <w:p>
@@ -87,10 +112,16 @@
         <w:rPr>
           <w:lang w:val="en-CA"/>
         </w:rPr>
-        <w:t xml:space="preserve">The game will consist of four levels, yet if time remains more additional levels could be applied.  </w:t>
+        <w:t>The game will consist of four level</w:t>
       </w:r>
       <w:bookmarkStart w:id="0" w:name="_GoBack"/>
       <w:bookmarkEnd w:id="0"/>
+      <w:r>
+        <w:rPr>
+          <w:lang w:val="en-CA"/>
+        </w:rPr>
+        <w:t xml:space="preserve">s, yet if time remains more additional levels could be applied.  </w:t>
+      </w:r>
     </w:p>
     <w:sectPr>
       <w:pgSz w:w="12240" w:h="15840"/>
@@ -225,6 +256,7 @@
     <w:lsdException w:name="HTML Sample" w:semiHidden="1" w:unhideWhenUsed="1"/>
     <w:lsdException w:name="HTML Typewriter" w:semiHidden="1" w:unhideWhenUsed="1"/>
     <w:lsdException w:name="HTML Variable" w:semiHidden="1" w:unhideWhenUsed="1"/>
+    <w:lsdException w:name="Normal Table" w:semiHidden="1" w:unhideWhenUsed="1"/>
     <w:lsdException w:name="annotation subject" w:semiHidden="1" w:unhideWhenUsed="1"/>
     <w:lsdException w:name="No List" w:semiHidden="1" w:unhideWhenUsed="1"/>
     <w:lsdException w:name="Outline List 1" w:semiHidden="1" w:unhideWhenUsed="1"/>
@@ -271,8 +303,10 @@
     <w:lsdException w:name="Table Subtle 2" w:semiHidden="1" w:unhideWhenUsed="1"/>
     <w:lsdException w:name="Table Web 1" w:semiHidden="1" w:unhideWhenUsed="1"/>
     <w:lsdException w:name="Table Web 2" w:semiHidden="1" w:unhideWhenUsed="1"/>
+    <w:lsdException w:name="Table Web 3" w:semiHidden="1" w:unhideWhenUsed="1"/>
     <w:lsdException w:name="Balloon Text" w:semiHidden="1" w:unhideWhenUsed="1"/>
     <w:lsdException w:name="Table Grid" w:uiPriority="39"/>
+    <w:lsdException w:name="Table Theme" w:semiHidden="1" w:unhideWhenUsed="1"/>
     <w:lsdException w:name="Placeholder Text" w:semiHidden="1"/>
     <w:lsdException w:name="No Spacing" w:uiPriority="1" w:qFormat="1"/>
     <w:lsdException w:name="Light Shading" w:uiPriority="60"/>

</xml_diff>